<commit_message>
Add a reference and a README about the SIOD.
</commit_message>
<xml_diff>
--- a/writing/Marine heatwaves and mystery of the dead puffers.docx
+++ b/writing/Marine heatwaves and mystery of the dead puffers.docx
@@ -238,13 +238,99 @@
         <w:rPr>
           <w:b/>
           <w:bCs/>
-          <w:lang w:val="en-US"/>
+          <w:i/>
+          <w:iCs/>
         </w:rPr>
       </w:pPr>
       <w:r>
         <w:rPr>
           <w:b/>
           <w:bCs/>
+          <w:i/>
+          <w:iCs/>
+        </w:rPr>
+        <w:t>Allocation of tasks:</w:t>
+      </w:r>
+    </w:p>
+    <w:p>
+      <w:r>
+        <w:t xml:space="preserve">AJS: calculate MUR MHW dynamics, make maps, wite, coordinate, obtain KZNSB, SAWS, etc. </w:t>
+      </w:r>
+      <w:r>
+        <w:rPr>
+          <w:i/>
+          <w:iCs/>
+        </w:rPr>
+        <w:t>in situ</w:t>
+      </w:r>
+      <w:r>
+        <w:t xml:space="preserve"> data, etc.</w:t>
+      </w:r>
+    </w:p>
+    <w:p>
+      <w:proofErr w:type="spellStart"/>
+      <w:r>
+        <w:t>Amieroh</w:t>
+      </w:r>
+      <w:proofErr w:type="spellEnd"/>
+      <w:r>
+        <w:t xml:space="preserve">: calculate OISST MHW dynamics, calculate </w:t>
+      </w:r>
+      <w:r>
+        <w:rPr>
+          <w:i/>
+          <w:iCs/>
+        </w:rPr>
+        <w:t>in situ</w:t>
+      </w:r>
+      <w:r>
+        <w:t xml:space="preserve"> temperature data (MHWs)</w:t>
+      </w:r>
+    </w:p>
+    <w:p>
+      <w:proofErr w:type="spellStart"/>
+      <w:r>
+        <w:t>Daneeja</w:t>
+      </w:r>
+      <w:proofErr w:type="spellEnd"/>
+      <w:r>
+        <w:t>: process AVISO SSH data, provide insights into presence of Natal Pulse and the SIOD</w:t>
+      </w:r>
+    </w:p>
+    <w:p>
+      <w:r>
+        <w:t>Tommy: obtain gully probe data</w:t>
+      </w:r>
+    </w:p>
+    <w:p>
+      <w:r>
+        <w:t>Steve L: obtain the fish data</w:t>
+      </w:r>
+    </w:p>
+    <w:p>
+      <w:r>
+        <w:t>Steve W: ?</w:t>
+      </w:r>
+    </w:p>
+    <w:p>
+      <w:r>
+        <w:t>Neville: write</w:t>
+      </w:r>
+    </w:p>
+    <w:p/>
+    <w:p/>
+    <w:p>
+      <w:pPr>
+        <w:rPr>
+          <w:b/>
+          <w:bCs/>
+          <w:lang w:val="en-US"/>
+        </w:rPr>
+      </w:pPr>
+      <w:r>
+        <w:rPr>
+          <w:b/>
+          <w:bCs/>
           <w:lang w:val="en-US"/>
         </w:rPr>
         <w:t>Abstract</w:t>
@@ -260,14 +346,203 @@
         <w:rPr>
           <w:lang w:val="en-US"/>
         </w:rPr>
-        <w:t>Fish died because of a marine heatwave in the Agulhas Current.</w:t>
-      </w:r>
+        <w:t>Fish died because of a marine heatwave in the Agulhas Current</w:t>
+      </w:r>
+      <w:r>
+        <w:rPr>
+          <w:lang w:val="en-US"/>
+        </w:rPr>
+        <w:t xml:space="preserve"> and maybe the marine heatwave can be attributed to the SIOD and a Natal Pulse.</w:t>
+      </w:r>
+    </w:p>
+    <w:p>
+      <w:pPr>
+        <w:rPr>
+          <w:lang w:val="en-US"/>
+        </w:rPr>
+      </w:pPr>
+    </w:p>
+    <w:p>
+      <w:pPr>
+        <w:rPr>
+          <w:b/>
+          <w:bCs/>
+          <w:lang w:val="en-US"/>
+        </w:rPr>
+      </w:pPr>
+      <w:r>
+        <w:rPr>
+          <w:b/>
+          <w:bCs/>
+          <w:lang w:val="en-US"/>
+        </w:rPr>
+        <w:t>Introduction</w:t>
+      </w:r>
+    </w:p>
+    <w:p>
+      <w:pPr>
+        <w:rPr>
+          <w:i/>
+          <w:iCs/>
+          <w:lang w:val="en-US"/>
+        </w:rPr>
+      </w:pPr>
+      <w:r>
+        <w:rPr>
+          <w:i/>
+          <w:iCs/>
+          <w:lang w:val="en-US"/>
+        </w:rPr>
+        <w:t>Objectives</w:t>
+      </w:r>
+    </w:p>
+    <w:p>
+      <w:pPr>
+        <w:pStyle w:val="ListParagraph"/>
+        <w:numPr>
+          <w:ilvl w:val="0"/>
+          <w:numId w:val="1"/>
+        </w:numPr>
+        <w:rPr>
+          <w:lang w:val="en-US"/>
+        </w:rPr>
+      </w:pPr>
+      <w:r>
+        <w:rPr>
+          <w:lang w:val="en-US"/>
+        </w:rPr>
+        <w:t>define the dynamics of SSH, and find evidence for a Natal Pulse</w:t>
+      </w:r>
+    </w:p>
+    <w:p>
+      <w:pPr>
+        <w:pStyle w:val="ListParagraph"/>
+        <w:numPr>
+          <w:ilvl w:val="0"/>
+          <w:numId w:val="1"/>
+        </w:numPr>
+        <w:rPr>
+          <w:lang w:val="en-US"/>
+        </w:rPr>
+      </w:pPr>
+      <w:r>
+        <w:rPr>
+          <w:lang w:val="en-US"/>
+        </w:rPr>
+        <w:t>find link to SIOD</w:t>
+      </w:r>
+    </w:p>
+    <w:p>
+      <w:pPr>
+        <w:pStyle w:val="ListParagraph"/>
+        <w:numPr>
+          <w:ilvl w:val="0"/>
+          <w:numId w:val="1"/>
+        </w:numPr>
+        <w:rPr>
+          <w:lang w:val="en-US"/>
+        </w:rPr>
+      </w:pPr>
+      <w:r>
+        <w:rPr>
+          <w:lang w:val="en-US"/>
+        </w:rPr>
+        <w:t>calculate properties of marine heatwaves</w:t>
+      </w:r>
+    </w:p>
+    <w:p>
+      <w:pPr>
+        <w:pStyle w:val="ListParagraph"/>
+        <w:numPr>
+          <w:ilvl w:val="0"/>
+          <w:numId w:val="1"/>
+        </w:numPr>
+        <w:rPr>
+          <w:lang w:val="en-US"/>
+        </w:rPr>
+      </w:pPr>
+      <w:r>
+        <w:rPr>
+          <w:lang w:val="en-US"/>
+        </w:rPr>
+        <w:t>link MHW dynamics to SSH dynamics and presence of Natal Pulse</w:t>
+      </w:r>
+    </w:p>
+    <w:p>
+      <w:pPr>
+        <w:pStyle w:val="ListParagraph"/>
+        <w:numPr>
+          <w:ilvl w:val="0"/>
+          <w:numId w:val="1"/>
+        </w:numPr>
+        <w:rPr>
+          <w:lang w:val="en-US"/>
+        </w:rPr>
+      </w:pPr>
+      <w:r>
+        <w:rPr>
+          <w:lang w:val="en-US"/>
+        </w:rPr>
+        <w:t>define sites of fish kills</w:t>
+      </w:r>
+    </w:p>
+    <w:p>
+      <w:pPr>
+        <w:pStyle w:val="ListParagraph"/>
+        <w:numPr>
+          <w:ilvl w:val="0"/>
+          <w:numId w:val="1"/>
+        </w:numPr>
+        <w:rPr>
+          <w:lang w:val="en-US"/>
+        </w:rPr>
+      </w:pPr>
+      <w:r>
+        <w:rPr>
+          <w:lang w:val="en-US"/>
+        </w:rPr>
+        <w:t>link fish kills with MHWs, or rapid changes in SST</w:t>
+      </w:r>
+    </w:p>
+    <w:p>
+      <w:pPr>
+        <w:rPr>
+          <w:lang w:val="en-US"/>
+        </w:rPr>
+      </w:pPr>
+    </w:p>
+    <w:p>
+      <w:pPr>
+        <w:rPr>
+          <w:b/>
+          <w:bCs/>
+          <w:lang w:val="en-US"/>
+        </w:rPr>
+      </w:pPr>
+      <w:r>
+        <w:rPr>
+          <w:b/>
+          <w:bCs/>
+          <w:lang w:val="en-US"/>
+        </w:rPr>
+        <w:t>Methods</w:t>
+      </w:r>
+    </w:p>
+    <w:p>
+      <w:pPr>
+        <w:rPr>
+          <w:b/>
+          <w:bCs/>
+          <w:lang w:val="en-US"/>
+        </w:rPr>
+      </w:pPr>
     </w:p>
     <w:p>
       <w:r>
         <w:rPr>
           <w:noProof/>
         </w:rPr>
+        <w:lastRenderedPageBreak/>
         <w:drawing>
           <wp:inline distT="0" distB="0" distL="0" distR="0" wp14:anchorId="23FFA455" wp14:editId="64CD763F">
             <wp:extent cx="5731510" cy="4093845"/>
@@ -284,7 +559,7 @@
                     <pic:cNvPicPr/>
                   </pic:nvPicPr>
                   <pic:blipFill>
-                    <a:blip r:embed="rId4" cstate="print">
+                    <a:blip r:embed="rId5" cstate="print">
                       <a:extLst>
                         <a:ext uri="{28A0092B-C50C-407E-A947-70E740481C1C}">
                           <a14:useLocalDpi xmlns:a14="http://schemas.microsoft.com/office/drawing/2010/main" val="0"/>
@@ -452,10 +727,13 @@
         <w:t>and</w:t>
       </w:r>
       <w:r>
-        <w:t xml:space="preserve"> 30.1  </w:t>
-      </w:r>
-      <w:r>
-        <w:t xml:space="preserve">to </w:t>
+        <w:t xml:space="preserve"> 30.1 </w:t>
+      </w:r>
+      <w:r>
+        <w:t>t</w:t>
+      </w:r>
+      <w:r>
+        <w:t xml:space="preserve">o </w:t>
       </w:r>
       <w:r>
         <w:t>31.7</w:t>
@@ -482,14 +760,16 @@
         <w:t>f</w:t>
       </w:r>
       <w:r>
-        <w:t xml:space="preserve"> </w:t>
-      </w:r>
-      <w:r>
-        <w:lastRenderedPageBreak/>
-        <w:t xml:space="preserve">most intense eddy kinetic energy, which can generally be taken as the area where the Agulhas Current meanders most frequently, </w:t>
-      </w:r>
-      <w:r>
-        <w:t xml:space="preserve">where the Agulhas retroflection is formed, </w:t>
+        <w:t xml:space="preserve"> most intense eddy kinetic energy, which can generally be taken as the area where the Agulhas Current meanders, </w:t>
+      </w:r>
+      <w:r>
+        <w:t xml:space="preserve">the </w:t>
+      </w:r>
+      <w:r>
+        <w:t xml:space="preserve">inception of the </w:t>
+      </w:r>
+      <w:r>
+        <w:t xml:space="preserve">Agulhas retroflection, </w:t>
       </w:r>
       <w:r>
         <w:t>and where eddies spinning off the mean current originate.</w:t>
@@ -503,6 +783,127 @@
     </w:sectPr>
   </w:body>
 </w:document>
+</file>
+
+<file path=word/numbering.xml><?xml version="1.0" encoding="utf-8"?>
+<w:numbering xmlns:wpc="http://schemas.microsoft.com/office/word/2010/wordprocessingCanvas" xmlns:cx="http://schemas.microsoft.com/office/drawing/2014/chartex" xmlns:cx1="http://schemas.microsoft.com/office/drawing/2015/9/8/chartex" xmlns:cx2="http://schemas.microsoft.com/office/drawing/2015/10/21/chartex" xmlns:cx3="http://schemas.microsoft.com/office/drawing/2016/5/9/chartex" xmlns:cx4="http://schemas.microsoft.com/office/drawing/2016/5/10/chartex" xmlns:cx5="http://schemas.microsoft.com/office/drawing/2016/5/11/chartex" xmlns:cx6="http://schemas.microsoft.com/office/drawing/2016/5/12/chartex" xmlns:cx7="http://schemas.microsoft.com/office/drawing/2016/5/13/chartex" xmlns:cx8="http://schemas.microsoft.com/office/drawing/2016/5/14/chartex" xmlns:mc="http://schemas.openxmlformats.org/markup-compatibility/2006" xmlns:aink="http://schemas.microsoft.com/office/drawing/2016/ink" xmlns:am3d="http://schemas.microsoft.com/office/drawing/2017/model3d" xmlns:o="urn:schemas-microsoft-com:office:office" xmlns:r="http://schemas.openxmlformats.org/officeDocument/2006/relationships" xmlns:m="http://schemas.openxmlformats.org/officeDocument/2006/math" xmlns:v="urn:schemas-microsoft-com:vml" xmlns:wp14="http://schemas.microsoft.com/office/word/2010/wordprocessingDrawing" xmlns:wp="http://schemas.openxmlformats.org/drawingml/2006/wordprocessingDrawing" xmlns:w10="urn:schemas-microsoft-com:office:word" xmlns:w="http://schemas.openxmlformats.org/wordprocessingml/2006/main" xmlns:w14="http://schemas.microsoft.com/office/word/2010/wordml" xmlns:w15="http://schemas.microsoft.com/office/word/2012/wordml" xmlns:w16cex="http://schemas.microsoft.com/office/word/2018/wordml/cex" xmlns:w16cid="http://schemas.microsoft.com/office/word/2016/wordml/cid" xmlns:w16="http://schemas.microsoft.com/office/word/2018/wordml" xmlns:w16se="http://schemas.microsoft.com/office/word/2015/wordml/symex" xmlns:wpg="http://schemas.microsoft.com/office/word/2010/wordprocessingGroup" xmlns:wpi="http://schemas.microsoft.com/office/word/2010/wordprocessingInk" xmlns:wne="http://schemas.microsoft.com/office/word/2006/wordml" xmlns:wps="http://schemas.microsoft.com/office/word/2010/wordprocessingShape" mc:Ignorable="w14 w15 w16se w16cid w16 w16cex wp14">
+  <w:abstractNum w:abstractNumId="0" w15:restartNumberingAfterBreak="0">
+    <w:nsid w:val="422E1BFD"/>
+    <w:multiLevelType w:val="hybridMultilevel"/>
+    <w:tmpl w:val="EE1EB9E6"/>
+    <w:lvl w:ilvl="0" w:tplc="08090001">
+      <w:start w:val="1"/>
+      <w:numFmt w:val="bullet"/>
+      <w:lvlText w:val=""/>
+      <w:lvlJc w:val="left"/>
+      <w:pPr>
+        <w:ind w:left="720" w:hanging="360"/>
+      </w:pPr>
+      <w:rPr>
+        <w:rFonts w:ascii="Symbol" w:hAnsi="Symbol" w:hint="default"/>
+      </w:rPr>
+    </w:lvl>
+    <w:lvl w:ilvl="1" w:tplc="08090003" w:tentative="1">
+      <w:start w:val="1"/>
+      <w:numFmt w:val="bullet"/>
+      <w:lvlText w:val="o"/>
+      <w:lvlJc w:val="left"/>
+      <w:pPr>
+        <w:ind w:left="1440" w:hanging="360"/>
+      </w:pPr>
+      <w:rPr>
+        <w:rFonts w:ascii="Courier New" w:hAnsi="Courier New" w:cs="Courier New" w:hint="default"/>
+      </w:rPr>
+    </w:lvl>
+    <w:lvl w:ilvl="2" w:tplc="08090005" w:tentative="1">
+      <w:start w:val="1"/>
+      <w:numFmt w:val="bullet"/>
+      <w:lvlText w:val=""/>
+      <w:lvlJc w:val="left"/>
+      <w:pPr>
+        <w:ind w:left="2160" w:hanging="360"/>
+      </w:pPr>
+      <w:rPr>
+        <w:rFonts w:ascii="Wingdings" w:hAnsi="Wingdings" w:hint="default"/>
+      </w:rPr>
+    </w:lvl>
+    <w:lvl w:ilvl="3" w:tplc="08090001" w:tentative="1">
+      <w:start w:val="1"/>
+      <w:numFmt w:val="bullet"/>
+      <w:lvlText w:val=""/>
+      <w:lvlJc w:val="left"/>
+      <w:pPr>
+        <w:ind w:left="2880" w:hanging="360"/>
+      </w:pPr>
+      <w:rPr>
+        <w:rFonts w:ascii="Symbol" w:hAnsi="Symbol" w:hint="default"/>
+      </w:rPr>
+    </w:lvl>
+    <w:lvl w:ilvl="4" w:tplc="08090003" w:tentative="1">
+      <w:start w:val="1"/>
+      <w:numFmt w:val="bullet"/>
+      <w:lvlText w:val="o"/>
+      <w:lvlJc w:val="left"/>
+      <w:pPr>
+        <w:ind w:left="3600" w:hanging="360"/>
+      </w:pPr>
+      <w:rPr>
+        <w:rFonts w:ascii="Courier New" w:hAnsi="Courier New" w:cs="Courier New" w:hint="default"/>
+      </w:rPr>
+    </w:lvl>
+    <w:lvl w:ilvl="5" w:tplc="08090005" w:tentative="1">
+      <w:start w:val="1"/>
+      <w:numFmt w:val="bullet"/>
+      <w:lvlText w:val=""/>
+      <w:lvlJc w:val="left"/>
+      <w:pPr>
+        <w:ind w:left="4320" w:hanging="360"/>
+      </w:pPr>
+      <w:rPr>
+        <w:rFonts w:ascii="Wingdings" w:hAnsi="Wingdings" w:hint="default"/>
+      </w:rPr>
+    </w:lvl>
+    <w:lvl w:ilvl="6" w:tplc="08090001" w:tentative="1">
+      <w:start w:val="1"/>
+      <w:numFmt w:val="bullet"/>
+      <w:lvlText w:val=""/>
+      <w:lvlJc w:val="left"/>
+      <w:pPr>
+        <w:ind w:left="5040" w:hanging="360"/>
+      </w:pPr>
+      <w:rPr>
+        <w:rFonts w:ascii="Symbol" w:hAnsi="Symbol" w:hint="default"/>
+      </w:rPr>
+    </w:lvl>
+    <w:lvl w:ilvl="7" w:tplc="08090003" w:tentative="1">
+      <w:start w:val="1"/>
+      <w:numFmt w:val="bullet"/>
+      <w:lvlText w:val="o"/>
+      <w:lvlJc w:val="left"/>
+      <w:pPr>
+        <w:ind w:left="5760" w:hanging="360"/>
+      </w:pPr>
+      <w:rPr>
+        <w:rFonts w:ascii="Courier New" w:hAnsi="Courier New" w:cs="Courier New" w:hint="default"/>
+      </w:rPr>
+    </w:lvl>
+    <w:lvl w:ilvl="8" w:tplc="08090005" w:tentative="1">
+      <w:start w:val="1"/>
+      <w:numFmt w:val="bullet"/>
+      <w:lvlText w:val=""/>
+      <w:lvlJc w:val="left"/>
+      <w:pPr>
+        <w:ind w:left="6480" w:hanging="360"/>
+      </w:pPr>
+      <w:rPr>
+        <w:rFonts w:ascii="Wingdings" w:hAnsi="Wingdings" w:hint="default"/>
+      </w:rPr>
+    </w:lvl>
+  </w:abstractNum>
+  <w:num w:numId="1">
+    <w:abstractNumId w:val="0"/>
+  </w:num>
+</w:numbering>
 </file>
 
 <file path=word/styles.xml><?xml version="1.0" encoding="utf-8"?>
@@ -931,6 +1332,17 @@
     <w:semiHidden/>
     <w:unhideWhenUsed/>
   </w:style>
+  <w:style w:type="paragraph" w:styleId="ListParagraph">
+    <w:name w:val="List Paragraph"/>
+    <w:basedOn w:val="Normal"/>
+    <w:uiPriority w:val="34"/>
+    <w:qFormat/>
+    <w:rsid w:val="0060795C"/>
+    <w:pPr>
+      <w:ind w:left="720"/>
+      <w:contextualSpacing/>
+    </w:pPr>
+  </w:style>
 </w:styles>
 </file>
 

</xml_diff>